<commit_message>
penjelasan AI,ML, dan data mining
</commit_message>
<xml_diff>
--- a/Penjelasan dan singkatan AI.docx
+++ b/Penjelasan dan singkatan AI.docx
@@ -17,13 +17,7 @@
         <w:rPr>
           <w:lang w:val="en-US"/>
         </w:rPr>
-        <w:t xml:space="preserve"> </w:t>
-      </w:r>
-      <w:r>
-        <w:rPr>
-          <w:lang w:val="en-US"/>
-        </w:rPr>
-        <w:t>Penjelasan kata</w:t>
+        <w:t xml:space="preserve"> Penjelasan kata</w:t>
       </w:r>
       <w:r>
         <w:rPr>
@@ -538,6 +532,60 @@
           <w:lang w:val="en-US"/>
         </w:rPr>
         <w:t>Data analyst terlibat untuk mencari alasan mengapa suatu hal dapat terjadi, sedangkan data scientist lebih memperhatikan apa yang akan dan dapat terjadi di depan. Seorang analis bertanggung jawab dalam menggambarkan kesimpulan dari berbagai sumber untuk mencari solusi dan keputusan terbaik dalam bisnis.</w:t>
+      </w:r>
+    </w:p>
+    <w:p>
+      <w:pPr>
+        <w:pStyle w:val="DaftarParagraf"/>
+        <w:numPr>
+          <w:ilvl w:val="0"/>
+          <w:numId w:val="4"/>
+        </w:numPr>
+        <w:rPr>
+          <w:lang w:val="en-US"/>
+        </w:rPr>
+      </w:pPr>
+      <w:r>
+        <w:rPr>
+          <w:lang w:val="en-US"/>
+        </w:rPr>
+        <w:t>Sx</w:t>
+      </w:r>
+    </w:p>
+    <w:p>
+      <w:pPr>
+        <w:pStyle w:val="DaftarParagraf"/>
+        <w:numPr>
+          <w:ilvl w:val="0"/>
+          <w:numId w:val="4"/>
+        </w:numPr>
+        <w:rPr>
+          <w:lang w:val="en-US"/>
+        </w:rPr>
+      </w:pPr>
+      <w:r>
+        <w:rPr>
+          <w:lang w:val="en-US"/>
+        </w:rPr>
+        <w:t>Dc</w:t>
+      </w:r>
+    </w:p>
+    <w:p>
+      <w:pPr>
+        <w:pStyle w:val="DaftarParagraf"/>
+        <w:numPr>
+          <w:ilvl w:val="0"/>
+          <w:numId w:val="4"/>
+        </w:numPr>
+        <w:rPr>
+          <w:lang w:val="en-US"/>
+        </w:rPr>
+      </w:pPr>
+      <w:r>
+        <w:rPr>
+          <w:lang w:val="en-US"/>
+        </w:rPr>
+        <w:t>Ddd</w:t>
       </w:r>
     </w:p>
     <w:p>

</xml_diff>

<commit_message>
Kecerdasan Berkoloni ( Swarm Intelligence )
</commit_message>
<xml_diff>
--- a/Penjelasan dan singkatan AI.docx
+++ b/Penjelasan dan singkatan AI.docx
@@ -1077,7 +1077,76 @@
         <w:rPr>
           <w:lang w:val="en-US"/>
         </w:rPr>
-        <w:t>svv</w:t>
+        <w:t>Kecerdasan Berkoloni ( Swarm Intelligence )</w:t>
+      </w:r>
+    </w:p>
+    <w:p>
+      <w:pPr>
+        <w:pStyle w:val="DaftarParagraf"/>
+        <w:ind w:left="1080"/>
+        <w:rPr>
+          <w:lang w:val="en-US"/>
+        </w:rPr>
+      </w:pPr>
+      <w:r>
+        <w:rPr>
+          <w:lang w:val="en-US"/>
+        </w:rPr>
+        <w:t>Penjeasan:</w:t>
+      </w:r>
+    </w:p>
+    <w:p>
+      <w:pPr>
+        <w:pStyle w:val="DaftarParagraf"/>
+        <w:numPr>
+          <w:ilvl w:val="0"/>
+          <w:numId w:val="5"/>
+        </w:numPr>
+        <w:rPr>
+          <w:lang w:val="en-US"/>
+        </w:rPr>
+      </w:pPr>
+      <w:r>
+        <w:rPr>
+          <w:lang w:val="en-US"/>
+        </w:rPr>
+        <w:t>Kecerdasan swarm adalah perilaku kolektif dari sistem yang terdesentralisasi, terorganisir sendiri, alami atau buatan. Konsep ini digunakan dalam pekerjaan pada kecerdasan buatan. Ekspresi tersebut diperkenalkan oleh Gerardo Beni dan Jing Wang pada tahun 1989, dalam konteks sistem robotik</w:t>
+      </w:r>
+    </w:p>
+    <w:p>
+      <w:pPr>
+        <w:pStyle w:val="DaftarParagraf"/>
+        <w:numPr>
+          <w:ilvl w:val="0"/>
+          <w:numId w:val="4"/>
+        </w:numPr>
+        <w:rPr>
+          <w:lang w:val="en-US"/>
+        </w:rPr>
+      </w:pPr>
+      <w:r>
+        <w:rPr>
+          <w:lang w:val="en-US"/>
+        </w:rPr>
+        <w:t>Sfbf</w:t>
+      </w:r>
+    </w:p>
+    <w:p>
+      <w:pPr>
+        <w:pStyle w:val="DaftarParagraf"/>
+        <w:numPr>
+          <w:ilvl w:val="0"/>
+          <w:numId w:val="4"/>
+        </w:numPr>
+        <w:rPr>
+          <w:lang w:val="en-US"/>
+        </w:rPr>
+      </w:pPr>
+      <w:r>
+        <w:rPr>
+          <w:lang w:val="en-US"/>
+        </w:rPr>
+        <w:t>fbdfb</w:t>
       </w:r>
     </w:p>
     <w:p>

</xml_diff>